<commit_message>
Pushing git commands doc
</commit_message>
<xml_diff>
--- a/Client/Angular/RxJS - Notes.docx
+++ b/Client/Angular/RxJS - Notes.docx
@@ -119,7 +119,21 @@
         <w:rPr>
           <w:rFonts w:ascii="Times New Roman" w:hAnsi="Times New Roman" w:cs="Times New Roman"/>
         </w:rPr>
-        <w:t>Our software is built to “react” to the changes that user do like click events, data being fetched etc., instead of doing what we are asking it to do via code</w:t>
+        <w:t xml:space="preserve">Our software is built to “react” to the changes that user </w:t>
+      </w:r>
+      <w:proofErr w:type="gramStart"/>
+      <w:r>
+        <w:rPr>
+          <w:rFonts w:ascii="Times New Roman" w:hAnsi="Times New Roman" w:cs="Times New Roman"/>
+        </w:rPr>
+        <w:t>do</w:t>
+      </w:r>
+      <w:proofErr w:type="gramEnd"/>
+      <w:r>
+        <w:rPr>
+          <w:rFonts w:ascii="Times New Roman" w:hAnsi="Times New Roman" w:cs="Times New Roman"/>
+        </w:rPr>
+        <w:t xml:space="preserve"> like click events, data being fetched etc., instead of doing what we are asking it to do via code</w:t>
       </w:r>
       <w:r>
         <w:rPr>
@@ -329,6 +343,7 @@
         </w:rPr>
         <w:t xml:space="preserve">Array Methods like </w:t>
       </w:r>
+      <w:proofErr w:type="gramStart"/>
       <w:r>
         <w:rPr>
           <w:rFonts w:ascii="Times New Roman" w:hAnsi="Times New Roman" w:cs="Times New Roman"/>
@@ -339,7 +354,14 @@
         <w:rPr>
           <w:rFonts w:ascii="Times New Roman" w:hAnsi="Times New Roman" w:cs="Times New Roman"/>
         </w:rPr>
-        <w:t>ap(), reduce(), filter() etc.</w:t>
+        <w:t>ap(</w:t>
+      </w:r>
+      <w:proofErr w:type="gramEnd"/>
+      <w:r>
+        <w:rPr>
+          <w:rFonts w:ascii="Times New Roman" w:hAnsi="Times New Roman" w:cs="Times New Roman"/>
+        </w:rPr>
+        <w:t>), reduce(), filter() etc.</w:t>
       </w:r>
     </w:p>
     <w:p>
@@ -501,7 +523,21 @@
         <w:rPr>
           <w:rFonts w:ascii="Times New Roman" w:hAnsi="Times New Roman" w:cs="Times New Roman"/>
         </w:rPr>
-        <w:t xml:space="preserve"> takes observable as input and returns an observable too.</w:t>
+        <w:t xml:space="preserve"> </w:t>
+      </w:r>
+      <w:proofErr w:type="gramStart"/>
+      <w:r>
+        <w:rPr>
+          <w:rFonts w:ascii="Times New Roman" w:hAnsi="Times New Roman" w:cs="Times New Roman"/>
+        </w:rPr>
+        <w:t>takes</w:t>
+      </w:r>
+      <w:proofErr w:type="gramEnd"/>
+      <w:r>
+        <w:rPr>
+          <w:rFonts w:ascii="Times New Roman" w:hAnsi="Times New Roman" w:cs="Times New Roman"/>
+        </w:rPr>
+        <w:t xml:space="preserve"> observable as input and returns an observable too.</w:t>
       </w:r>
     </w:p>
     <w:p>
@@ -515,6 +551,7 @@
       <w:r>
         <w:rPr>
           <w:rFonts w:ascii="Times New Roman" w:hAnsi="Times New Roman" w:cs="Times New Roman"/>
+          <w:noProof/>
         </w:rPr>
         <w:drawing>
           <wp:inline distT="0" distB="0" distL="0" distR="0" wp14:anchorId="422EAA19" wp14:editId="0058967B">
@@ -686,6 +723,76 @@
         </w:rPr>
         <w:t xml:space="preserve">It converts an event into an observable. </w:t>
       </w:r>
+    </w:p>
+    <w:p>
+      <w:pPr>
+        <w:pStyle w:val="ListParagraph"/>
+        <w:numPr>
+          <w:ilvl w:val="1"/>
+          <w:numId w:val="1"/>
+        </w:numPr>
+        <w:rPr>
+          <w:rFonts w:ascii="Times New Roman" w:hAnsi="Times New Roman" w:cs="Times New Roman"/>
+        </w:rPr>
+      </w:pPr>
+      <w:r>
+        <w:rPr>
+          <w:rFonts w:ascii="Times New Roman" w:hAnsi="Times New Roman" w:cs="Times New Roman"/>
+          <w:b/>
+          <w:bCs/>
+        </w:rPr>
+        <w:t>interval</w:t>
+      </w:r>
+      <w:r>
+        <w:rPr>
+          <w:rFonts w:ascii="Times New Roman" w:hAnsi="Times New Roman" w:cs="Times New Roman"/>
+        </w:rPr>
+        <w:t>:</w:t>
+      </w:r>
+      <w:r>
+        <w:rPr>
+          <w:rFonts w:ascii="Times New Roman" w:hAnsi="Times New Roman" w:cs="Times New Roman"/>
+        </w:rPr>
+        <w:t xml:space="preserve"> It returns an Observable that emits an infinite sequence of numbers with a constant interval of time of our choosing. </w:t>
+      </w:r>
+      <w:proofErr w:type="gramStart"/>
+      <w:r>
+        <w:rPr>
+          <w:rFonts w:ascii="Times New Roman" w:hAnsi="Times New Roman" w:cs="Times New Roman"/>
+        </w:rPr>
+        <w:t>Interval(</w:t>
+      </w:r>
+      <w:proofErr w:type="gramEnd"/>
+      <w:r>
+        <w:rPr>
+          <w:rFonts w:ascii="Times New Roman" w:hAnsi="Times New Roman" w:cs="Times New Roman"/>
+        </w:rPr>
+        <w:t xml:space="preserve">1000) </w:t>
+      </w:r>
+      <w:r>
+        <w:rPr>
+          <w:rFonts w:ascii="Times New Roman" w:hAnsi="Times New Roman" w:cs="Times New Roman"/>
+        </w:rPr>
+        <w:sym w:font="Wingdings" w:char="F0E0"/>
+      </w:r>
+      <w:r>
+        <w:rPr>
+          <w:rFonts w:ascii="Times New Roman" w:hAnsi="Times New Roman" w:cs="Times New Roman"/>
+        </w:rPr>
+        <w:t xml:space="preserve"> means emits infinite numbers with each being 1 second apart.</w:t>
+      </w:r>
+    </w:p>
+    <w:p>
+      <w:pPr>
+        <w:pStyle w:val="ListParagraph"/>
+        <w:numPr>
+          <w:ilvl w:val="1"/>
+          <w:numId w:val="1"/>
+        </w:numPr>
+        <w:rPr>
+          <w:rFonts w:ascii="Times New Roman" w:hAnsi="Times New Roman" w:cs="Times New Roman"/>
+        </w:rPr>
+      </w:pPr>
     </w:p>
     <w:p>
       <w:pPr>

</xml_diff>